<commit_message>
Updating syllabus for Fall 2020
</commit_message>
<xml_diff>
--- a/syllabi/SyllabusF2020.docx
+++ b/syllabi/SyllabusF2020.docx
@@ -81,8 +81,6 @@
         </w:rPr>
         <w:t>9223</w:t>
       </w:r>
-      <w:bookmarkStart w:id="0" w:name="_GoBack"/>
-      <w:bookmarkEnd w:id="0"/>
       <w:r>
         <w:rPr>
           <w:rFonts w:ascii="Times New Roman" w:hAnsi="Times New Roman" w:cs="Times New Roman"/>
@@ -1356,19 +1354,19 @@
         <w:rPr>
           <w:rFonts w:ascii="Times New Roman" w:hAnsi="Times New Roman" w:cs="Times New Roman"/>
         </w:rPr>
-        <w:t xml:space="preserve">, Weather, Messaging, </w:t>
-      </w:r>
-      <w:r>
-        <w:rPr>
-          <w:rFonts w:ascii="Times New Roman" w:hAnsi="Times New Roman" w:cs="Times New Roman"/>
-        </w:rPr>
-        <w:t xml:space="preserve">or </w:t>
-      </w:r>
-      <w:r>
-        <w:rPr>
-          <w:rFonts w:ascii="Times New Roman" w:hAnsi="Times New Roman" w:cs="Times New Roman"/>
-        </w:rPr>
-        <w:t xml:space="preserve">Productivity </w:t>
+        <w:t>, Weather, Messaging, Productivity</w:t>
+      </w:r>
+      <w:r>
+        <w:rPr>
+          <w:rFonts w:ascii="Times New Roman" w:hAnsi="Times New Roman" w:cs="Times New Roman"/>
+        </w:rPr>
+        <w:t xml:space="preserve">, </w:t>
+      </w:r>
+      <w:r>
+        <w:rPr>
+          <w:rFonts w:ascii="Times New Roman" w:hAnsi="Times New Roman" w:cs="Times New Roman"/>
+        </w:rPr>
+        <w:t xml:space="preserve">Betting, or Courses sign up </w:t>
       </w:r>
       <w:r>
         <w:rPr>
@@ -1392,7 +1390,7 @@
         <w:rPr>
           <w:rFonts w:ascii="Times New Roman" w:hAnsi="Times New Roman" w:cs="Times New Roman"/>
         </w:rPr>
-        <w:t>. Below you can find a project breakdown</w:t>
+        <w:t>. Below you can find project breakdown</w:t>
       </w:r>
       <w:r>
         <w:rPr>
@@ -1790,7 +1788,21 @@
         <w:rPr>
           <w:rFonts w:ascii="Times New Roman" w:hAnsi="Times New Roman"/>
         </w:rPr>
-        <w:t xml:space="preserve">Deploy your application on </w:t>
+        <w:t>Host</w:t>
+      </w:r>
+      <w:r>
+        <w:rPr>
+          <w:rFonts w:ascii="Times New Roman" w:hAnsi="Times New Roman"/>
+        </w:rPr>
+        <w:t xml:space="preserve"> your appli</w:t>
+      </w:r>
+      <w:bookmarkStart w:id="0" w:name="_GoBack"/>
+      <w:bookmarkEnd w:id="0"/>
+      <w:r>
+        <w:rPr>
+          <w:rFonts w:ascii="Times New Roman" w:hAnsi="Times New Roman"/>
+        </w:rPr>
+        <w:t xml:space="preserve">cation on </w:t>
       </w:r>
       <w:r>
         <w:rPr>
@@ -2059,8 +2071,15 @@
       <w:r>
         <w:rPr>
           <w:rFonts w:ascii="Times New Roman" w:hAnsi="Times New Roman"/>
-        </w:rPr>
-        <w:t>Automated testing: s</w:t>
+          <w:u w:val="single"/>
+        </w:rPr>
+        <w:t>Automated testing</w:t>
+      </w:r>
+      <w:r>
+        <w:rPr>
+          <w:rFonts w:ascii="Times New Roman" w:hAnsi="Times New Roman"/>
+        </w:rPr>
+        <w:t>: s</w:t>
       </w:r>
       <w:r>
         <w:rPr>

</xml_diff>

<commit_message>
Adding papers to basics.
</commit_message>
<xml_diff>
--- a/syllabi/SyllabusF2020.docx
+++ b/syllabi/SyllabusF2020.docx
@@ -1,6 +1,6 @@
 
 <file path=word/document.xml><?xml version="1.0" encoding="utf-8"?>
-<w:document xmlns:wpc="http://schemas.microsoft.com/office/word/2010/wordprocessingCanvas" xmlns:cx="http://schemas.microsoft.com/office/drawing/2014/chartex" xmlns:cx1="http://schemas.microsoft.com/office/drawing/2015/9/8/chartex" xmlns:cx2="http://schemas.microsoft.com/office/drawing/2015/10/21/chartex" xmlns:cx3="http://schemas.microsoft.com/office/drawing/2016/5/9/chartex" xmlns:cx4="http://schemas.microsoft.com/office/drawing/2016/5/10/chartex" xmlns:cx5="http://schemas.microsoft.com/office/drawing/2016/5/11/chartex" xmlns:cx6="http://schemas.microsoft.com/office/drawing/2016/5/12/chartex" xmlns:cx7="http://schemas.microsoft.com/office/drawing/2016/5/13/chartex" xmlns:cx8="http://schemas.microsoft.com/office/drawing/2016/5/14/chartex" xmlns:mc="http://schemas.openxmlformats.org/markup-compatibility/2006" xmlns:aink="http://schemas.microsoft.com/office/drawing/2016/ink" xmlns:am3d="http://schemas.microsoft.com/office/drawing/2017/model3d" xmlns:o="urn:schemas-microsoft-com:office:office" xmlns:r="http://schemas.openxmlformats.org/officeDocument/2006/relationships" xmlns:m="http://schemas.openxmlformats.org/officeDocument/2006/math" xmlns:v="urn:schemas-microsoft-com:vml" xmlns:wp14="http://schemas.microsoft.com/office/word/2010/wordprocessingDrawing" xmlns:wp="http://schemas.openxmlformats.org/drawingml/2006/wordprocessingDrawing" xmlns:w10="urn:schemas-microsoft-com:office:word" xmlns:w="http://schemas.openxmlformats.org/wordprocessingml/2006/main" xmlns:w14="http://schemas.microsoft.com/office/word/2010/wordml" xmlns:w15="http://schemas.microsoft.com/office/word/2012/wordml" xmlns:w16cid="http://schemas.microsoft.com/office/word/2016/wordml/cid" xmlns:w16se="http://schemas.microsoft.com/office/word/2015/wordml/symex" xmlns:wpg="http://schemas.microsoft.com/office/word/2010/wordprocessingGroup" xmlns:wpi="http://schemas.microsoft.com/office/word/2010/wordprocessingInk" xmlns:wne="http://schemas.microsoft.com/office/word/2006/wordml" xmlns:wps="http://schemas.microsoft.com/office/word/2010/wordprocessingShape" mc:Ignorable="w14 w15 w16se w16cid wp14">
+<w:document xmlns:wpc="http://schemas.microsoft.com/office/word/2010/wordprocessingCanvas" xmlns:mo="http://schemas.microsoft.com/office/mac/office/2008/main" xmlns:mc="http://schemas.openxmlformats.org/markup-compatibility/2006" xmlns:mv="urn:schemas-microsoft-com:mac:vml" xmlns:o="urn:schemas-microsoft-com:office:office" xmlns:r="http://schemas.openxmlformats.org/officeDocument/2006/relationships" xmlns:m="http://schemas.openxmlformats.org/officeDocument/2006/math" xmlns:v="urn:schemas-microsoft-com:vml" xmlns:wp14="http://schemas.microsoft.com/office/word/2010/wordprocessingDrawing" xmlns:wp="http://schemas.openxmlformats.org/drawingml/2006/wordprocessingDrawing" xmlns:w10="urn:schemas-microsoft-com:office:word" xmlns:w="http://schemas.openxmlformats.org/wordprocessingml/2006/main" xmlns:w14="http://schemas.microsoft.com/office/word/2010/wordml" xmlns:w15="http://schemas.microsoft.com/office/word/2012/wordml" xmlns:wpg="http://schemas.microsoft.com/office/word/2010/wordprocessingGroup" xmlns:wpi="http://schemas.microsoft.com/office/word/2010/wordprocessingInk" xmlns:wne="http://schemas.microsoft.com/office/word/2006/wordml" xmlns:wps="http://schemas.microsoft.com/office/word/2010/wordprocessingShape" mc:Ignorable="w14 w15 wp14">
   <w:body>
     <w:p>
       <w:pPr>
@@ -228,7 +228,7 @@
         <w:rPr>
           <w:rFonts w:ascii="Times New Roman" w:hAnsi="Times New Roman" w:cs="Times New Roman"/>
         </w:rPr>
-        <w:t>1</w:t>
+        <w:t>2</w:t>
       </w:r>
       <w:r>
         <w:rPr>
@@ -240,7 +240,7 @@
         <w:rPr>
           <w:rFonts w:ascii="Times New Roman" w:hAnsi="Times New Roman" w:cs="Times New Roman"/>
         </w:rPr>
-        <w:t>55</w:t>
+        <w:t>30</w:t>
       </w:r>
       <w:r>
         <w:rPr>
@@ -1080,13 +1080,7 @@
         <w:rPr>
           <w:rFonts w:ascii="Times New Roman" w:hAnsi="Times New Roman" w:cs="Times New Roman"/>
         </w:rPr>
-        <w:t xml:space="preserve"> </w:t>
-      </w:r>
-      <w:r>
-        <w:rPr>
-          <w:rFonts w:ascii="Times New Roman" w:hAnsi="Times New Roman" w:cs="Times New Roman"/>
-        </w:rPr>
-        <w:t xml:space="preserve">Please note that you are graded on </w:t>
+        <w:t xml:space="preserve"> Please note that you are graded on </w:t>
       </w:r>
       <w:r>
         <w:rPr>
@@ -1110,19 +1104,7 @@
         <w:rPr>
           <w:rFonts w:ascii="Times New Roman" w:hAnsi="Times New Roman" w:cs="Times New Roman"/>
         </w:rPr>
-        <w:t>overall</w:t>
-      </w:r>
-      <w:r>
-        <w:rPr>
-          <w:rFonts w:ascii="Times New Roman" w:hAnsi="Times New Roman" w:cs="Times New Roman"/>
-        </w:rPr>
-        <w:t xml:space="preserve">, </w:t>
-      </w:r>
-      <w:r>
-        <w:rPr>
-          <w:rFonts w:ascii="Times New Roman" w:hAnsi="Times New Roman" w:cs="Times New Roman"/>
-        </w:rPr>
-        <w:t>as well as your individual contribution to the project.</w:t>
+        <w:t>overall, as well as your individual contribution to the project.</w:t>
       </w:r>
     </w:p>
     <w:p>
@@ -1340,21 +1322,7 @@
         <w:rPr>
           <w:rFonts w:ascii="Times New Roman" w:hAnsi="Times New Roman" w:cs="Times New Roman"/>
         </w:rPr>
-        <w:t xml:space="preserve"> Some of the projects that students might choose to pursue are, but not limited to Social Media, </w:t>
-      </w:r>
-      <w:proofErr w:type="spellStart"/>
-      <w:r>
-        <w:rPr>
-          <w:rFonts w:ascii="Times New Roman" w:hAnsi="Times New Roman" w:cs="Times New Roman"/>
-        </w:rPr>
-        <w:t>E_commerce</w:t>
-      </w:r>
-      <w:proofErr w:type="spellEnd"/>
-      <w:r>
-        <w:rPr>
-          <w:rFonts w:ascii="Times New Roman" w:hAnsi="Times New Roman" w:cs="Times New Roman"/>
-        </w:rPr>
-        <w:t>, Weather, Messaging, Productivity</w:t>
+        <w:t xml:space="preserve"> Some of the projects that students might choose to pursue are, but not limited to Social Media, E_commerce, Weather, Messaging, Productivity</w:t>
       </w:r>
       <w:r>
         <w:rPr>
@@ -1775,10 +1743,25 @@
     </w:p>
     <w:p>
       <w:pPr>
+        <w:rPr>
+          <w:rFonts w:ascii="Times New Roman" w:hAnsi="Times New Roman"/>
+          <w:b/>
+        </w:rPr>
+      </w:pPr>
+      <w:r>
+        <w:rPr>
+          <w:rFonts w:ascii="Times New Roman" w:hAnsi="Times New Roman"/>
+          <w:b/>
+        </w:rPr>
+        <w:t>Phase 3, due Oct 6</w:t>
+      </w:r>
+    </w:p>
+    <w:p>
+      <w:pPr>
         <w:pStyle w:val="ListParagraph"/>
         <w:numPr>
           <w:ilvl w:val="0"/>
-          <w:numId w:val="7"/>
+          <w:numId w:val="13"/>
         </w:numPr>
         <w:rPr>
           <w:rFonts w:ascii="Times New Roman" w:hAnsi="Times New Roman"/>
@@ -1788,59 +1771,33 @@
         <w:rPr>
           <w:rFonts w:ascii="Times New Roman" w:hAnsi="Times New Roman"/>
         </w:rPr>
-        <w:t>Host</w:t>
-      </w:r>
-      <w:r>
-        <w:rPr>
-          <w:rFonts w:ascii="Times New Roman" w:hAnsi="Times New Roman"/>
-        </w:rPr>
-        <w:t xml:space="preserve"> your appli</w:t>
-      </w:r>
-      <w:bookmarkStart w:id="0" w:name="_GoBack"/>
-      <w:bookmarkEnd w:id="0"/>
-      <w:r>
-        <w:rPr>
-          <w:rFonts w:ascii="Times New Roman" w:hAnsi="Times New Roman"/>
-        </w:rPr>
-        <w:t xml:space="preserve">cation on </w:t>
+        <w:t xml:space="preserve">Create a </w:t>
       </w:r>
       <w:r>
         <w:rPr>
           <w:rFonts w:ascii="Times New Roman" w:hAnsi="Times New Roman"/>
           <w:u w:val="single"/>
         </w:rPr>
-        <w:t>pythonanywhere.com</w:t>
+        <w:t>M</w:t>
       </w:r>
       <w:r>
         <w:rPr>
           <w:rFonts w:ascii="Times New Roman" w:hAnsi="Times New Roman"/>
           <w:u w:val="single"/>
         </w:rPr>
+        <w:t>akefile</w:t>
+      </w:r>
+      <w:r>
+        <w:rPr>
+          <w:rFonts w:ascii="Times New Roman" w:hAnsi="Times New Roman"/>
+        </w:rPr>
         <w:t xml:space="preserve"> </w:t>
       </w:r>
       <w:r>
         <w:rPr>
           <w:rFonts w:ascii="Times New Roman" w:hAnsi="Times New Roman"/>
         </w:rPr>
-        <w:t>(</w:t>
-      </w:r>
-      <w:r>
-        <w:rPr>
-          <w:rFonts w:ascii="Times New Roman" w:hAnsi="Times New Roman"/>
-        </w:rPr>
-        <w:t>You should create a student account</w:t>
-      </w:r>
-      <w:r>
-        <w:rPr>
-          <w:rFonts w:ascii="Times New Roman" w:hAnsi="Times New Roman"/>
-        </w:rPr>
-        <w:t>)</w:t>
-      </w:r>
-      <w:r>
-        <w:rPr>
-          <w:rFonts w:ascii="Times New Roman" w:hAnsi="Times New Roman"/>
-        </w:rPr>
-        <w:t>.</w:t>
+        <w:t xml:space="preserve">allowing you to run tests locally, as well as push code into production. </w:t>
       </w:r>
     </w:p>
     <w:p>
@@ -1855,7 +1812,14 @@
           <w:rFonts w:ascii="Times New Roman" w:hAnsi="Times New Roman"/>
           <w:b/>
         </w:rPr>
-        <w:t xml:space="preserve">Phase 3, due Oct 6 </w:t>
+        <w:t>Phase 4, due Oct 20</w:t>
+      </w:r>
+      <w:r>
+        <w:rPr>
+          <w:rFonts w:ascii="Times New Roman" w:hAnsi="Times New Roman"/>
+          <w:b/>
+        </w:rPr>
+        <w:t xml:space="preserve"> </w:t>
       </w:r>
     </w:p>
     <w:p>
@@ -2054,7 +2018,16 @@
           <w:rFonts w:ascii="Times New Roman" w:hAnsi="Times New Roman"/>
           <w:b/>
         </w:rPr>
-        <w:t>Phase 4, due Oct 20</w:t>
+        <w:t>Phase 5</w:t>
+      </w:r>
+      <w:bookmarkStart w:id="0" w:name="_GoBack"/>
+      <w:bookmarkEnd w:id="0"/>
+      <w:r>
+        <w:rPr>
+          <w:rFonts w:ascii="Times New Roman" w:hAnsi="Times New Roman"/>
+          <w:b/>
+        </w:rPr>
+        <w:t>, due Oct 3</w:t>
       </w:r>
     </w:p>
     <w:p>
@@ -2124,77 +2097,6 @@
           <w:rFonts w:ascii="Times New Roman" w:hAnsi="Times New Roman"/>
         </w:rPr>
         <w:t>.</w:t>
-      </w:r>
-    </w:p>
-    <w:p>
-      <w:pPr>
-        <w:rPr>
-          <w:rFonts w:ascii="Times New Roman" w:hAnsi="Times New Roman"/>
-          <w:b/>
-        </w:rPr>
-      </w:pPr>
-      <w:r>
-        <w:rPr>
-          <w:rFonts w:ascii="Times New Roman" w:hAnsi="Times New Roman"/>
-          <w:b/>
-        </w:rPr>
-        <w:t>Phase 5, due Nov 3</w:t>
-      </w:r>
-    </w:p>
-    <w:p>
-      <w:pPr>
-        <w:pStyle w:val="ListParagraph"/>
-        <w:numPr>
-          <w:ilvl w:val="0"/>
-          <w:numId w:val="13"/>
-        </w:numPr>
-        <w:rPr>
-          <w:rFonts w:ascii="Times New Roman" w:hAnsi="Times New Roman"/>
-        </w:rPr>
-      </w:pPr>
-      <w:r>
-        <w:rPr>
-          <w:rFonts w:ascii="Times New Roman" w:hAnsi="Times New Roman"/>
-        </w:rPr>
-        <w:t xml:space="preserve">Create a </w:t>
-      </w:r>
-      <w:r>
-        <w:rPr>
-          <w:rFonts w:ascii="Times New Roman" w:hAnsi="Times New Roman"/>
-          <w:u w:val="single"/>
-        </w:rPr>
-        <w:t>M</w:t>
-      </w:r>
-      <w:r>
-        <w:rPr>
-          <w:rFonts w:ascii="Times New Roman" w:hAnsi="Times New Roman"/>
-          <w:u w:val="single"/>
-        </w:rPr>
-        <w:t>akefile</w:t>
-      </w:r>
-      <w:r>
-        <w:rPr>
-          <w:rFonts w:ascii="Times New Roman" w:hAnsi="Times New Roman"/>
-        </w:rPr>
-        <w:t xml:space="preserve"> </w:t>
-      </w:r>
-      <w:r>
-        <w:rPr>
-          <w:rFonts w:ascii="Times New Roman" w:hAnsi="Times New Roman"/>
-        </w:rPr>
-        <w:t>allowing you to run tests</w:t>
-      </w:r>
-      <w:r>
-        <w:rPr>
-          <w:rFonts w:ascii="Times New Roman" w:hAnsi="Times New Roman"/>
-        </w:rPr>
-        <w:t xml:space="preserve"> locally</w:t>
-      </w:r>
-      <w:r>
-        <w:rPr>
-          <w:rFonts w:ascii="Times New Roman" w:hAnsi="Times New Roman"/>
-        </w:rPr>
-        <w:t xml:space="preserve">, as well as push code into production. </w:t>
       </w:r>
     </w:p>
     <w:p>
@@ -2748,7 +2650,7 @@
 </file>
 
 <file path=word/endnotes.xml><?xml version="1.0" encoding="utf-8"?>
-<w:endnotes xmlns:wpc="http://schemas.microsoft.com/office/word/2010/wordprocessingCanvas" xmlns:cx="http://schemas.microsoft.com/office/drawing/2014/chartex" xmlns:cx1="http://schemas.microsoft.com/office/drawing/2015/9/8/chartex" xmlns:cx2="http://schemas.microsoft.com/office/drawing/2015/10/21/chartex" xmlns:cx3="http://schemas.microsoft.com/office/drawing/2016/5/9/chartex" xmlns:cx4="http://schemas.microsoft.com/office/drawing/2016/5/10/chartex" xmlns:cx5="http://schemas.microsoft.com/office/drawing/2016/5/11/chartex" xmlns:cx6="http://schemas.microsoft.com/office/drawing/2016/5/12/chartex" xmlns:cx7="http://schemas.microsoft.com/office/drawing/2016/5/13/chartex" xmlns:cx8="http://schemas.microsoft.com/office/drawing/2016/5/14/chartex" xmlns:mc="http://schemas.openxmlformats.org/markup-compatibility/2006" xmlns:aink="http://schemas.microsoft.com/office/drawing/2016/ink" xmlns:am3d="http://schemas.microsoft.com/office/drawing/2017/model3d" xmlns:o="urn:schemas-microsoft-com:office:office" xmlns:r="http://schemas.openxmlformats.org/officeDocument/2006/relationships" xmlns:m="http://schemas.openxmlformats.org/officeDocument/2006/math" xmlns:v="urn:schemas-microsoft-com:vml" xmlns:wp14="http://schemas.microsoft.com/office/word/2010/wordprocessingDrawing" xmlns:wp="http://schemas.openxmlformats.org/drawingml/2006/wordprocessingDrawing" xmlns:w10="urn:schemas-microsoft-com:office:word" xmlns:w="http://schemas.openxmlformats.org/wordprocessingml/2006/main" xmlns:w14="http://schemas.microsoft.com/office/word/2010/wordml" xmlns:w15="http://schemas.microsoft.com/office/word/2012/wordml" xmlns:w16cid="http://schemas.microsoft.com/office/word/2016/wordml/cid" xmlns:w16se="http://schemas.microsoft.com/office/word/2015/wordml/symex" xmlns:wpg="http://schemas.microsoft.com/office/word/2010/wordprocessingGroup" xmlns:wpi="http://schemas.microsoft.com/office/word/2010/wordprocessingInk" xmlns:wne="http://schemas.microsoft.com/office/word/2006/wordml" xmlns:wps="http://schemas.microsoft.com/office/word/2010/wordprocessingShape" mc:Ignorable="w14 w15 w16se w16cid wp14">
+<w:endnotes xmlns:wpc="http://schemas.microsoft.com/office/word/2010/wordprocessingCanvas" xmlns:mo="http://schemas.microsoft.com/office/mac/office/2008/main" xmlns:mc="http://schemas.openxmlformats.org/markup-compatibility/2006" xmlns:mv="urn:schemas-microsoft-com:mac:vml" xmlns:o="urn:schemas-microsoft-com:office:office" xmlns:r="http://schemas.openxmlformats.org/officeDocument/2006/relationships" xmlns:m="http://schemas.openxmlformats.org/officeDocument/2006/math" xmlns:v="urn:schemas-microsoft-com:vml" xmlns:wp14="http://schemas.microsoft.com/office/word/2010/wordprocessingDrawing" xmlns:wp="http://schemas.openxmlformats.org/drawingml/2006/wordprocessingDrawing" xmlns:w10="urn:schemas-microsoft-com:office:word" xmlns:w="http://schemas.openxmlformats.org/wordprocessingml/2006/main" xmlns:w14="http://schemas.microsoft.com/office/word/2010/wordml" xmlns:w15="http://schemas.microsoft.com/office/word/2012/wordml" xmlns:wpg="http://schemas.microsoft.com/office/word/2010/wordprocessingGroup" xmlns:wpi="http://schemas.microsoft.com/office/word/2010/wordprocessingInk" xmlns:wne="http://schemas.microsoft.com/office/word/2006/wordml" xmlns:wps="http://schemas.microsoft.com/office/word/2010/wordprocessingShape" mc:Ignorable="w14 w15 wp14">
   <w:endnote w:type="separator" w:id="-1">
     <w:p>
       <w:r>
@@ -2767,7 +2669,7 @@
 </file>
 
 <file path=word/footer1.xml><?xml version="1.0" encoding="utf-8"?>
-<w:ftr xmlns:wpc="http://schemas.microsoft.com/office/word/2010/wordprocessingCanvas" xmlns:cx="http://schemas.microsoft.com/office/drawing/2014/chartex" xmlns:cx1="http://schemas.microsoft.com/office/drawing/2015/9/8/chartex" xmlns:cx2="http://schemas.microsoft.com/office/drawing/2015/10/21/chartex" xmlns:cx3="http://schemas.microsoft.com/office/drawing/2016/5/9/chartex" xmlns:cx4="http://schemas.microsoft.com/office/drawing/2016/5/10/chartex" xmlns:cx5="http://schemas.microsoft.com/office/drawing/2016/5/11/chartex" xmlns:cx6="http://schemas.microsoft.com/office/drawing/2016/5/12/chartex" xmlns:cx7="http://schemas.microsoft.com/office/drawing/2016/5/13/chartex" xmlns:cx8="http://schemas.microsoft.com/office/drawing/2016/5/14/chartex" xmlns:mc="http://schemas.openxmlformats.org/markup-compatibility/2006" xmlns:aink="http://schemas.microsoft.com/office/drawing/2016/ink" xmlns:am3d="http://schemas.microsoft.com/office/drawing/2017/model3d" xmlns:o="urn:schemas-microsoft-com:office:office" xmlns:r="http://schemas.openxmlformats.org/officeDocument/2006/relationships" xmlns:m="http://schemas.openxmlformats.org/officeDocument/2006/math" xmlns:v="urn:schemas-microsoft-com:vml" xmlns:wp14="http://schemas.microsoft.com/office/word/2010/wordprocessingDrawing" xmlns:wp="http://schemas.openxmlformats.org/drawingml/2006/wordprocessingDrawing" xmlns:w10="urn:schemas-microsoft-com:office:word" xmlns:w="http://schemas.openxmlformats.org/wordprocessingml/2006/main" xmlns:w14="http://schemas.microsoft.com/office/word/2010/wordml" xmlns:w15="http://schemas.microsoft.com/office/word/2012/wordml" xmlns:w16cid="http://schemas.microsoft.com/office/word/2016/wordml/cid" xmlns:w16se="http://schemas.microsoft.com/office/word/2015/wordml/symex" xmlns:wpg="http://schemas.microsoft.com/office/word/2010/wordprocessingGroup" xmlns:wpi="http://schemas.microsoft.com/office/word/2010/wordprocessingInk" xmlns:wne="http://schemas.microsoft.com/office/word/2006/wordml" xmlns:wps="http://schemas.microsoft.com/office/word/2010/wordprocessingShape" mc:Ignorable="w14 w15 w16se w16cid wp14">
+<w:ftr xmlns:wpc="http://schemas.microsoft.com/office/word/2010/wordprocessingCanvas" xmlns:mo="http://schemas.microsoft.com/office/mac/office/2008/main" xmlns:mc="http://schemas.openxmlformats.org/markup-compatibility/2006" xmlns:mv="urn:schemas-microsoft-com:mac:vml" xmlns:o="urn:schemas-microsoft-com:office:office" xmlns:r="http://schemas.openxmlformats.org/officeDocument/2006/relationships" xmlns:m="http://schemas.openxmlformats.org/officeDocument/2006/math" xmlns:v="urn:schemas-microsoft-com:vml" xmlns:wp14="http://schemas.microsoft.com/office/word/2010/wordprocessingDrawing" xmlns:wp="http://schemas.openxmlformats.org/drawingml/2006/wordprocessingDrawing" xmlns:w10="urn:schemas-microsoft-com:office:word" xmlns:w="http://schemas.openxmlformats.org/wordprocessingml/2006/main" xmlns:w14="http://schemas.microsoft.com/office/word/2010/wordml" xmlns:w15="http://schemas.microsoft.com/office/word/2012/wordml" xmlns:wpg="http://schemas.microsoft.com/office/word/2010/wordprocessingGroup" xmlns:wpi="http://schemas.microsoft.com/office/word/2010/wordprocessingInk" xmlns:wne="http://schemas.microsoft.com/office/word/2006/wordml" xmlns:wps="http://schemas.microsoft.com/office/word/2010/wordprocessingShape" mc:Ignorable="w14 w15 wp14">
   <w:p>
     <w:pPr>
       <w:pStyle w:val="Footer"/>
@@ -2804,7 +2706,7 @@
 </file>
 
 <file path=word/footer2.xml><?xml version="1.0" encoding="utf-8"?>
-<w:ftr xmlns:wpc="http://schemas.microsoft.com/office/word/2010/wordprocessingCanvas" xmlns:cx="http://schemas.microsoft.com/office/drawing/2014/chartex" xmlns:cx1="http://schemas.microsoft.com/office/drawing/2015/9/8/chartex" xmlns:cx2="http://schemas.microsoft.com/office/drawing/2015/10/21/chartex" xmlns:cx3="http://schemas.microsoft.com/office/drawing/2016/5/9/chartex" xmlns:cx4="http://schemas.microsoft.com/office/drawing/2016/5/10/chartex" xmlns:cx5="http://schemas.microsoft.com/office/drawing/2016/5/11/chartex" xmlns:cx6="http://schemas.microsoft.com/office/drawing/2016/5/12/chartex" xmlns:cx7="http://schemas.microsoft.com/office/drawing/2016/5/13/chartex" xmlns:cx8="http://schemas.microsoft.com/office/drawing/2016/5/14/chartex" xmlns:mc="http://schemas.openxmlformats.org/markup-compatibility/2006" xmlns:aink="http://schemas.microsoft.com/office/drawing/2016/ink" xmlns:am3d="http://schemas.microsoft.com/office/drawing/2017/model3d" xmlns:o="urn:schemas-microsoft-com:office:office" xmlns:r="http://schemas.openxmlformats.org/officeDocument/2006/relationships" xmlns:m="http://schemas.openxmlformats.org/officeDocument/2006/math" xmlns:v="urn:schemas-microsoft-com:vml" xmlns:wp14="http://schemas.microsoft.com/office/word/2010/wordprocessingDrawing" xmlns:wp="http://schemas.openxmlformats.org/drawingml/2006/wordprocessingDrawing" xmlns:w10="urn:schemas-microsoft-com:office:word" xmlns:w="http://schemas.openxmlformats.org/wordprocessingml/2006/main" xmlns:w14="http://schemas.microsoft.com/office/word/2010/wordml" xmlns:w15="http://schemas.microsoft.com/office/word/2012/wordml" xmlns:w16cid="http://schemas.microsoft.com/office/word/2016/wordml/cid" xmlns:w16se="http://schemas.microsoft.com/office/word/2015/wordml/symex" xmlns:wpg="http://schemas.microsoft.com/office/word/2010/wordprocessingGroup" xmlns:wpi="http://schemas.microsoft.com/office/word/2010/wordprocessingInk" xmlns:wne="http://schemas.microsoft.com/office/word/2006/wordml" xmlns:wps="http://schemas.microsoft.com/office/word/2010/wordprocessingShape" mc:Ignorable="w14 w15 w16se w16cid wp14">
+<w:ftr xmlns:wpc="http://schemas.microsoft.com/office/word/2010/wordprocessingCanvas" xmlns:mo="http://schemas.microsoft.com/office/mac/office/2008/main" xmlns:mc="http://schemas.openxmlformats.org/markup-compatibility/2006" xmlns:mv="urn:schemas-microsoft-com:mac:vml" xmlns:o="urn:schemas-microsoft-com:office:office" xmlns:r="http://schemas.openxmlformats.org/officeDocument/2006/relationships" xmlns:m="http://schemas.openxmlformats.org/officeDocument/2006/math" xmlns:v="urn:schemas-microsoft-com:vml" xmlns:wp14="http://schemas.microsoft.com/office/word/2010/wordprocessingDrawing" xmlns:wp="http://schemas.openxmlformats.org/drawingml/2006/wordprocessingDrawing" xmlns:w10="urn:schemas-microsoft-com:office:word" xmlns:w="http://schemas.openxmlformats.org/wordprocessingml/2006/main" xmlns:w14="http://schemas.microsoft.com/office/word/2010/wordml" xmlns:w15="http://schemas.microsoft.com/office/word/2012/wordml" xmlns:wpg="http://schemas.microsoft.com/office/word/2010/wordprocessingGroup" xmlns:wpi="http://schemas.microsoft.com/office/word/2010/wordprocessingInk" xmlns:wne="http://schemas.microsoft.com/office/word/2006/wordml" xmlns:wps="http://schemas.microsoft.com/office/word/2010/wordprocessingShape" mc:Ignorable="w14 w15 wp14">
   <w:p>
     <w:pPr>
       <w:pStyle w:val="Footer"/>
@@ -2836,7 +2738,7 @@
         <w:rStyle w:val="PageNumber"/>
         <w:noProof/>
       </w:rPr>
-      <w:t>1</w:t>
+      <w:t>2</w:t>
     </w:r>
     <w:r>
       <w:rPr>
@@ -2854,7 +2756,7 @@
 </file>
 
 <file path=word/footnotes.xml><?xml version="1.0" encoding="utf-8"?>
-<w:footnotes xmlns:wpc="http://schemas.microsoft.com/office/word/2010/wordprocessingCanvas" xmlns:cx="http://schemas.microsoft.com/office/drawing/2014/chartex" xmlns:cx1="http://schemas.microsoft.com/office/drawing/2015/9/8/chartex" xmlns:cx2="http://schemas.microsoft.com/office/drawing/2015/10/21/chartex" xmlns:cx3="http://schemas.microsoft.com/office/drawing/2016/5/9/chartex" xmlns:cx4="http://schemas.microsoft.com/office/drawing/2016/5/10/chartex" xmlns:cx5="http://schemas.microsoft.com/office/drawing/2016/5/11/chartex" xmlns:cx6="http://schemas.microsoft.com/office/drawing/2016/5/12/chartex" xmlns:cx7="http://schemas.microsoft.com/office/drawing/2016/5/13/chartex" xmlns:cx8="http://schemas.microsoft.com/office/drawing/2016/5/14/chartex" xmlns:mc="http://schemas.openxmlformats.org/markup-compatibility/2006" xmlns:aink="http://schemas.microsoft.com/office/drawing/2016/ink" xmlns:am3d="http://schemas.microsoft.com/office/drawing/2017/model3d" xmlns:o="urn:schemas-microsoft-com:office:office" xmlns:r="http://schemas.openxmlformats.org/officeDocument/2006/relationships" xmlns:m="http://schemas.openxmlformats.org/officeDocument/2006/math" xmlns:v="urn:schemas-microsoft-com:vml" xmlns:wp14="http://schemas.microsoft.com/office/word/2010/wordprocessingDrawing" xmlns:wp="http://schemas.openxmlformats.org/drawingml/2006/wordprocessingDrawing" xmlns:w10="urn:schemas-microsoft-com:office:word" xmlns:w="http://schemas.openxmlformats.org/wordprocessingml/2006/main" xmlns:w14="http://schemas.microsoft.com/office/word/2010/wordml" xmlns:w15="http://schemas.microsoft.com/office/word/2012/wordml" xmlns:w16cid="http://schemas.microsoft.com/office/word/2016/wordml/cid" xmlns:w16se="http://schemas.microsoft.com/office/word/2015/wordml/symex" xmlns:wpg="http://schemas.microsoft.com/office/word/2010/wordprocessingGroup" xmlns:wpi="http://schemas.microsoft.com/office/word/2010/wordprocessingInk" xmlns:wne="http://schemas.microsoft.com/office/word/2006/wordml" xmlns:wps="http://schemas.microsoft.com/office/word/2010/wordprocessingShape" mc:Ignorable="w14 w15 w16se w16cid wp14">
+<w:footnotes xmlns:wpc="http://schemas.microsoft.com/office/word/2010/wordprocessingCanvas" xmlns:mo="http://schemas.microsoft.com/office/mac/office/2008/main" xmlns:mc="http://schemas.openxmlformats.org/markup-compatibility/2006" xmlns:mv="urn:schemas-microsoft-com:mac:vml" xmlns:o="urn:schemas-microsoft-com:office:office" xmlns:r="http://schemas.openxmlformats.org/officeDocument/2006/relationships" xmlns:m="http://schemas.openxmlformats.org/officeDocument/2006/math" xmlns:v="urn:schemas-microsoft-com:vml" xmlns:wp14="http://schemas.microsoft.com/office/word/2010/wordprocessingDrawing" xmlns:wp="http://schemas.openxmlformats.org/drawingml/2006/wordprocessingDrawing" xmlns:w10="urn:schemas-microsoft-com:office:word" xmlns:w="http://schemas.openxmlformats.org/wordprocessingml/2006/main" xmlns:w14="http://schemas.microsoft.com/office/word/2010/wordml" xmlns:w15="http://schemas.microsoft.com/office/word/2012/wordml" xmlns:wpg="http://schemas.microsoft.com/office/word/2010/wordprocessingGroup" xmlns:wpi="http://schemas.microsoft.com/office/word/2010/wordprocessingInk" xmlns:wne="http://schemas.microsoft.com/office/word/2006/wordml" xmlns:wps="http://schemas.microsoft.com/office/word/2010/wordprocessingShape" mc:Ignorable="w14 w15 wp14">
   <w:footnote w:type="separator" w:id="-1">
     <w:p>
       <w:r>
@@ -2873,8 +2775,8 @@
 </file>
 
 <file path=word/numbering.xml><?xml version="1.0" encoding="utf-8"?>
-<w:numbering xmlns:wpc="http://schemas.microsoft.com/office/word/2010/wordprocessingCanvas" xmlns:cx="http://schemas.microsoft.com/office/drawing/2014/chartex" xmlns:cx1="http://schemas.microsoft.com/office/drawing/2015/9/8/chartex" xmlns:cx2="http://schemas.microsoft.com/office/drawing/2015/10/21/chartex" xmlns:cx3="http://schemas.microsoft.com/office/drawing/2016/5/9/chartex" xmlns:cx4="http://schemas.microsoft.com/office/drawing/2016/5/10/chartex" xmlns:cx5="http://schemas.microsoft.com/office/drawing/2016/5/11/chartex" xmlns:cx6="http://schemas.microsoft.com/office/drawing/2016/5/12/chartex" xmlns:cx7="http://schemas.microsoft.com/office/drawing/2016/5/13/chartex" xmlns:cx8="http://schemas.microsoft.com/office/drawing/2016/5/14/chartex" xmlns:mc="http://schemas.openxmlformats.org/markup-compatibility/2006" xmlns:aink="http://schemas.microsoft.com/office/drawing/2016/ink" xmlns:am3d="http://schemas.microsoft.com/office/drawing/2017/model3d" xmlns:o="urn:schemas-microsoft-com:office:office" xmlns:r="http://schemas.openxmlformats.org/officeDocument/2006/relationships" xmlns:m="http://schemas.openxmlformats.org/officeDocument/2006/math" xmlns:v="urn:schemas-microsoft-com:vml" xmlns:wp14="http://schemas.microsoft.com/office/word/2010/wordprocessingDrawing" xmlns:wp="http://schemas.openxmlformats.org/drawingml/2006/wordprocessingDrawing" xmlns:w10="urn:schemas-microsoft-com:office:word" xmlns:w="http://schemas.openxmlformats.org/wordprocessingml/2006/main" xmlns:w14="http://schemas.microsoft.com/office/word/2010/wordml" xmlns:w15="http://schemas.microsoft.com/office/word/2012/wordml" xmlns:w16cid="http://schemas.microsoft.com/office/word/2016/wordml/cid" xmlns:w16se="http://schemas.microsoft.com/office/word/2015/wordml/symex" xmlns:wpg="http://schemas.microsoft.com/office/word/2010/wordprocessingGroup" xmlns:wpi="http://schemas.microsoft.com/office/word/2010/wordprocessingInk" xmlns:wne="http://schemas.microsoft.com/office/word/2006/wordml" xmlns:wps="http://schemas.microsoft.com/office/word/2010/wordprocessingShape" mc:Ignorable="w14 w15 w16se w16cid wp14">
-  <w:abstractNum w:abstractNumId="0" w15:restartNumberingAfterBreak="0">
+<w:numbering xmlns:wpc="http://schemas.microsoft.com/office/word/2010/wordprocessingCanvas" xmlns:mo="http://schemas.microsoft.com/office/mac/office/2008/main" xmlns:mc="http://schemas.openxmlformats.org/markup-compatibility/2006" xmlns:mv="urn:schemas-microsoft-com:mac:vml" xmlns:o="urn:schemas-microsoft-com:office:office" xmlns:r="http://schemas.openxmlformats.org/officeDocument/2006/relationships" xmlns:m="http://schemas.openxmlformats.org/officeDocument/2006/math" xmlns:v="urn:schemas-microsoft-com:vml" xmlns:wp14="http://schemas.microsoft.com/office/word/2010/wordprocessingDrawing" xmlns:wp="http://schemas.openxmlformats.org/drawingml/2006/wordprocessingDrawing" xmlns:w10="urn:schemas-microsoft-com:office:word" xmlns:w="http://schemas.openxmlformats.org/wordprocessingml/2006/main" xmlns:w14="http://schemas.microsoft.com/office/word/2010/wordml" xmlns:w15="http://schemas.microsoft.com/office/word/2012/wordml" xmlns:wpg="http://schemas.microsoft.com/office/word/2010/wordprocessingGroup" xmlns:wpi="http://schemas.microsoft.com/office/word/2010/wordprocessingInk" xmlns:wne="http://schemas.microsoft.com/office/word/2006/wordml" xmlns:wps="http://schemas.microsoft.com/office/word/2010/wordprocessingShape" mc:Ignorable="w14 w15 wp14">
+  <w:abstractNum w:abstractNumId="0">
     <w:nsid w:val="12E16473"/>
     <w:multiLevelType w:val="hybridMultilevel"/>
     <w:tmpl w:val="A5F664B4"/>
@@ -2987,7 +2889,7 @@
       </w:rPr>
     </w:lvl>
   </w:abstractNum>
-  <w:abstractNum w:abstractNumId="1" w15:restartNumberingAfterBreak="0">
+  <w:abstractNum w:abstractNumId="1">
     <w:nsid w:val="28F87B41"/>
     <w:multiLevelType w:val="hybridMultilevel"/>
     <w:tmpl w:val="78B2A852"/>
@@ -3099,7 +3001,7 @@
       </w:rPr>
     </w:lvl>
   </w:abstractNum>
-  <w:abstractNum w:abstractNumId="2" w15:restartNumberingAfterBreak="0">
+  <w:abstractNum w:abstractNumId="2">
     <w:nsid w:val="2F38242A"/>
     <w:multiLevelType w:val="hybridMultilevel"/>
     <w:tmpl w:val="0D968470"/>
@@ -3211,7 +3113,7 @@
       </w:rPr>
     </w:lvl>
   </w:abstractNum>
-  <w:abstractNum w:abstractNumId="3" w15:restartNumberingAfterBreak="0">
+  <w:abstractNum w:abstractNumId="3">
     <w:nsid w:val="306430F0"/>
     <w:multiLevelType w:val="hybridMultilevel"/>
     <w:tmpl w:val="9030F1FC"/>
@@ -3323,7 +3225,7 @@
       </w:rPr>
     </w:lvl>
   </w:abstractNum>
-  <w:abstractNum w:abstractNumId="4" w15:restartNumberingAfterBreak="0">
+  <w:abstractNum w:abstractNumId="4">
     <w:nsid w:val="33E46F2F"/>
     <w:multiLevelType w:val="hybridMultilevel"/>
     <w:tmpl w:val="1680A4CC"/>
@@ -3435,7 +3337,7 @@
       </w:rPr>
     </w:lvl>
   </w:abstractNum>
-  <w:abstractNum w:abstractNumId="5" w15:restartNumberingAfterBreak="0">
+  <w:abstractNum w:abstractNumId="5">
     <w:nsid w:val="36C30612"/>
     <w:multiLevelType w:val="hybridMultilevel"/>
     <w:tmpl w:val="33968ED4"/>
@@ -3548,7 +3450,7 @@
       </w:rPr>
     </w:lvl>
   </w:abstractNum>
-  <w:abstractNum w:abstractNumId="6" w15:restartNumberingAfterBreak="0">
+  <w:abstractNum w:abstractNumId="6">
     <w:nsid w:val="391341EA"/>
     <w:multiLevelType w:val="hybridMultilevel"/>
     <w:tmpl w:val="827080D8"/>
@@ -3661,7 +3563,7 @@
       </w:rPr>
     </w:lvl>
   </w:abstractNum>
-  <w:abstractNum w:abstractNumId="7" w15:restartNumberingAfterBreak="0">
+  <w:abstractNum w:abstractNumId="7">
     <w:nsid w:val="3A6F7233"/>
     <w:multiLevelType w:val="hybridMultilevel"/>
     <w:tmpl w:val="9B2EAC96"/>
@@ -3773,7 +3675,7 @@
       </w:rPr>
     </w:lvl>
   </w:abstractNum>
-  <w:abstractNum w:abstractNumId="8" w15:restartNumberingAfterBreak="0">
+  <w:abstractNum w:abstractNumId="8">
     <w:nsid w:val="4FAC2E80"/>
     <w:multiLevelType w:val="hybridMultilevel"/>
     <w:tmpl w:val="420059AE"/>
@@ -3913,7 +3815,7 @@
       </w:rPr>
     </w:lvl>
   </w:abstractNum>
-  <w:abstractNum w:abstractNumId="9" w15:restartNumberingAfterBreak="0">
+  <w:abstractNum w:abstractNumId="9">
     <w:nsid w:val="50C00EFC"/>
     <w:multiLevelType w:val="hybridMultilevel"/>
     <w:tmpl w:val="66B21A44"/>
@@ -4025,7 +3927,7 @@
       </w:rPr>
     </w:lvl>
   </w:abstractNum>
-  <w:abstractNum w:abstractNumId="10" w15:restartNumberingAfterBreak="0">
+  <w:abstractNum w:abstractNumId="10">
     <w:nsid w:val="55833DBF"/>
     <w:multiLevelType w:val="hybridMultilevel"/>
     <w:tmpl w:val="E6E0CBDA"/>
@@ -4137,7 +4039,7 @@
       </w:rPr>
     </w:lvl>
   </w:abstractNum>
-  <w:abstractNum w:abstractNumId="11" w15:restartNumberingAfterBreak="0">
+  <w:abstractNum w:abstractNumId="11">
     <w:nsid w:val="60B84EC1"/>
     <w:multiLevelType w:val="hybridMultilevel"/>
     <w:tmpl w:val="6EF426B2"/>
@@ -4249,7 +4151,7 @@
       </w:rPr>
     </w:lvl>
   </w:abstractNum>
-  <w:abstractNum w:abstractNumId="12" w15:restartNumberingAfterBreak="0">
+  <w:abstractNum w:abstractNumId="12">
     <w:nsid w:val="69873D41"/>
     <w:multiLevelType w:val="multilevel"/>
     <w:tmpl w:val="3B14CF0C"/>
@@ -4341,7 +4243,7 @@
       </w:pPr>
     </w:lvl>
   </w:abstractNum>
-  <w:abstractNum w:abstractNumId="13" w15:restartNumberingAfterBreak="0">
+  <w:abstractNum w:abstractNumId="13">
     <w:nsid w:val="6AFB5CCE"/>
     <w:multiLevelType w:val="hybridMultilevel"/>
     <w:tmpl w:val="FA9E4110"/>
@@ -4454,7 +4356,7 @@
       </w:rPr>
     </w:lvl>
   </w:abstractNum>
-  <w:abstractNum w:abstractNumId="14" w15:restartNumberingAfterBreak="0">
+  <w:abstractNum w:abstractNumId="14">
     <w:nsid w:val="72284BD8"/>
     <w:multiLevelType w:val="hybridMultilevel"/>
     <w:tmpl w:val="461E8350"/>
@@ -4566,7 +4468,7 @@
       </w:rPr>
     </w:lvl>
   </w:abstractNum>
-  <w:abstractNum w:abstractNumId="15" w15:restartNumberingAfterBreak="0">
+  <w:abstractNum w:abstractNumId="15">
     <w:nsid w:val="78D421D8"/>
     <w:multiLevelType w:val="hybridMultilevel"/>
     <w:tmpl w:val="9398ABE4"/>
@@ -4730,7 +4632,7 @@
 </file>
 
 <file path=word/styles.xml><?xml version="1.0" encoding="utf-8"?>
-<w:styles xmlns:mc="http://schemas.openxmlformats.org/markup-compatibility/2006" xmlns:r="http://schemas.openxmlformats.org/officeDocument/2006/relationships" xmlns:w="http://schemas.openxmlformats.org/wordprocessingml/2006/main" xmlns:w14="http://schemas.microsoft.com/office/word/2010/wordml" xmlns:w15="http://schemas.microsoft.com/office/word/2012/wordml" xmlns:w16cid="http://schemas.microsoft.com/office/word/2016/wordml/cid" xmlns:w16se="http://schemas.microsoft.com/office/word/2015/wordml/symex" mc:Ignorable="w14 w15 w16se w16cid">
+<w:styles xmlns:mc="http://schemas.openxmlformats.org/markup-compatibility/2006" xmlns:r="http://schemas.openxmlformats.org/officeDocument/2006/relationships" xmlns:w="http://schemas.openxmlformats.org/wordprocessingml/2006/main" xmlns:w14="http://schemas.microsoft.com/office/word/2010/wordml" xmlns:w15="http://schemas.microsoft.com/office/word/2012/wordml" mc:Ignorable="w14 w15">
   <w:docDefaults>
     <w:rPrDefault>
       <w:rPr>
@@ -4742,7 +4644,7 @@
     </w:rPrDefault>
     <w:pPrDefault/>
   </w:docDefaults>
-  <w:latentStyles w:defLockedState="0" w:defUIPriority="99" w:defSemiHidden="0" w:defUnhideWhenUsed="0" w:defQFormat="0" w:count="376">
+  <w:latentStyles w:defLockedState="0" w:defUIPriority="99" w:defSemiHidden="0" w:defUnhideWhenUsed="0" w:defQFormat="0" w:count="382">
     <w:lsdException w:name="Normal" w:uiPriority="0" w:qFormat="1"/>
     <w:lsdException w:name="heading 1" w:uiPriority="9" w:qFormat="1"/>
     <w:lsdException w:name="heading 2" w:semiHidden="1" w:uiPriority="9" w:unhideWhenUsed="1" w:qFormat="1"/>
@@ -5309,7 +5211,7 @@
       <w:rFonts w:ascii="Times New Roman" w:hAnsi="Times New Roman" w:cs="Times New Roman"/>
     </w:rPr>
   </w:style>
-  <w:style w:type="character" w:styleId="UnresolvedMention">
+  <w:style w:type="character" w:customStyle="1" w:styleId="UnresolvedMention">
     <w:name w:val="Unresolved Mention"/>
     <w:basedOn w:val="DefaultParagraphFont"/>
     <w:uiPriority w:val="99"/>

</xml_diff>

<commit_message>
Updating syllabus fal 2020.
</commit_message>
<xml_diff>
--- a/syllabi/SyllabusF2020.docx
+++ b/syllabi/SyllabusF2020.docx
@@ -1067,13 +1067,7 @@
         <w:rPr>
           <w:rFonts w:ascii="Times New Roman" w:hAnsi="Times New Roman" w:cs="Times New Roman"/>
         </w:rPr>
-        <w:t>6</w:t>
-      </w:r>
-      <w:r>
-        <w:rPr>
-          <w:rFonts w:ascii="Times New Roman" w:hAnsi="Times New Roman" w:cs="Times New Roman"/>
-        </w:rPr>
-        <w:t>0</w:t>
+        <w:t>55</w:t>
       </w:r>
       <w:r>
         <w:rPr>
@@ -1130,16 +1124,6 @@
         </w:rPr>
         <w:t>overall, as well as your individual contribution to the project.</w:t>
       </w:r>
-    </w:p>
-    <w:p>
-      <w:pPr>
-        <w:autoSpaceDE w:val="0"/>
-        <w:autoSpaceDN w:val="0"/>
-        <w:adjustRightInd w:val="0"/>
-        <w:rPr>
-          <w:rFonts w:ascii="Times New Roman" w:hAnsi="Times New Roman" w:cs="Times New Roman"/>
-        </w:rPr>
-      </w:pPr>
     </w:p>
     <w:p>
       <w:pPr>
@@ -1151,29 +1135,6 @@
           <w:rFonts w:ascii="Times New Roman" w:hAnsi="Times New Roman" w:cs="Times New Roman"/>
         </w:rPr>
       </w:pPr>
-      <w:r>
-        <w:rPr>
-          <w:rFonts w:ascii="Times New Roman" w:hAnsi="Times New Roman" w:cs="Times New Roman"/>
-        </w:rPr>
-        <w:lastRenderedPageBreak/>
-        <w:t>Tests during the semester, Approx. 20</w:t>
-      </w:r>
-      <w:r>
-        <w:rPr>
-          <w:rFonts w:ascii="Times New Roman" w:hAnsi="Times New Roman" w:cs="Times New Roman"/>
-        </w:rPr>
-        <w:t>% of grade</w:t>
-      </w:r>
-    </w:p>
-    <w:p>
-      <w:pPr>
-        <w:autoSpaceDE w:val="0"/>
-        <w:autoSpaceDN w:val="0"/>
-        <w:adjustRightInd w:val="0"/>
-        <w:rPr>
-          <w:rFonts w:ascii="Times New Roman" w:hAnsi="Times New Roman" w:cs="Times New Roman"/>
-        </w:rPr>
-      </w:pPr>
     </w:p>
     <w:p>
       <w:pPr>
@@ -1189,20 +1150,21 @@
         <w:rPr>
           <w:rFonts w:ascii="Times New Roman" w:hAnsi="Times New Roman" w:cs="Times New Roman"/>
         </w:rPr>
-        <w:t>Final Exam</w:t>
-      </w:r>
-      <w:r>
-        <w:rPr>
-          <w:rFonts w:ascii="Times New Roman" w:hAnsi="Times New Roman" w:cs="Times New Roman"/>
-        </w:rPr>
-        <w:t>, Approx. 20</w:t>
-      </w:r>
-      <w:r>
-        <w:rPr>
-          <w:rFonts w:ascii="Times New Roman" w:hAnsi="Times New Roman" w:cs="Times New Roman"/>
-        </w:rPr>
-        <w:t>% of grade</w:t>
-      </w:r>
+        <w:lastRenderedPageBreak/>
+        <w:t>Class participation: 5% of grade.</w:t>
+      </w:r>
+      <w:bookmarkStart w:id="0" w:name="_GoBack"/>
+      <w:bookmarkEnd w:id="0"/>
+    </w:p>
+    <w:p>
+      <w:pPr>
+        <w:autoSpaceDE w:val="0"/>
+        <w:autoSpaceDN w:val="0"/>
+        <w:adjustRightInd w:val="0"/>
+        <w:rPr>
+          <w:rFonts w:ascii="Times New Roman" w:hAnsi="Times New Roman" w:cs="Times New Roman"/>
+        </w:rPr>
+      </w:pPr>
     </w:p>
     <w:p>
       <w:pPr>
@@ -1214,6 +1176,28 @@
           <w:rFonts w:ascii="Times New Roman" w:hAnsi="Times New Roman" w:cs="Times New Roman"/>
         </w:rPr>
       </w:pPr>
+      <w:r>
+        <w:rPr>
+          <w:rFonts w:ascii="Times New Roman" w:hAnsi="Times New Roman" w:cs="Times New Roman"/>
+        </w:rPr>
+        <w:t>Tests during the semester, Approx. 20</w:t>
+      </w:r>
+      <w:r>
+        <w:rPr>
+          <w:rFonts w:ascii="Times New Roman" w:hAnsi="Times New Roman" w:cs="Times New Roman"/>
+        </w:rPr>
+        <w:t>% of grade</w:t>
+      </w:r>
+    </w:p>
+    <w:p>
+      <w:pPr>
+        <w:autoSpaceDE w:val="0"/>
+        <w:autoSpaceDN w:val="0"/>
+        <w:adjustRightInd w:val="0"/>
+        <w:rPr>
+          <w:rFonts w:ascii="Times New Roman" w:hAnsi="Times New Roman" w:cs="Times New Roman"/>
+        </w:rPr>
+      </w:pPr>
     </w:p>
     <w:p>
       <w:pPr>
@@ -1223,6 +1207,46 @@
         <w:outlineLvl w:val="0"/>
         <w:rPr>
           <w:rFonts w:ascii="Times New Roman" w:hAnsi="Times New Roman" w:cs="Times New Roman"/>
+        </w:rPr>
+      </w:pPr>
+      <w:r>
+        <w:rPr>
+          <w:rFonts w:ascii="Times New Roman" w:hAnsi="Times New Roman" w:cs="Times New Roman"/>
+        </w:rPr>
+        <w:t>Final Exam</w:t>
+      </w:r>
+      <w:r>
+        <w:rPr>
+          <w:rFonts w:ascii="Times New Roman" w:hAnsi="Times New Roman" w:cs="Times New Roman"/>
+        </w:rPr>
+        <w:t>, Approx. 20</w:t>
+      </w:r>
+      <w:r>
+        <w:rPr>
+          <w:rFonts w:ascii="Times New Roman" w:hAnsi="Times New Roman" w:cs="Times New Roman"/>
+        </w:rPr>
+        <w:t>% of grade</w:t>
+      </w:r>
+    </w:p>
+    <w:p>
+      <w:pPr>
+        <w:autoSpaceDE w:val="0"/>
+        <w:autoSpaceDN w:val="0"/>
+        <w:adjustRightInd w:val="0"/>
+        <w:outlineLvl w:val="0"/>
+        <w:rPr>
+          <w:rFonts w:ascii="Times New Roman" w:hAnsi="Times New Roman" w:cs="Times New Roman"/>
+        </w:rPr>
+      </w:pPr>
+    </w:p>
+    <w:p>
+      <w:pPr>
+        <w:autoSpaceDE w:val="0"/>
+        <w:autoSpaceDN w:val="0"/>
+        <w:adjustRightInd w:val="0"/>
+        <w:outlineLvl w:val="0"/>
+        <w:rPr>
+          <w:rFonts w:ascii="Times New Roman" w:hAnsi="Times New Roman" w:cs="Times New Roman"/>
           <w:u w:val="single"/>
         </w:rPr>
       </w:pPr>
@@ -1467,7 +1491,7 @@
           <w:rFonts w:ascii="Times New Roman" w:hAnsi="Times New Roman" w:cs="Times New Roman"/>
           <w:b/>
         </w:rPr>
-        <w:t>8</w:t>
+        <w:t>22</w:t>
       </w:r>
     </w:p>
     <w:p>
@@ -1625,6 +1649,24 @@
     </w:p>
     <w:p>
       <w:pPr>
+        <w:pStyle w:val="ListParagraph"/>
+        <w:numPr>
+          <w:ilvl w:val="0"/>
+          <w:numId w:val="5"/>
+        </w:numPr>
+        <w:rPr>
+          <w:rFonts w:ascii="Times New Roman" w:hAnsi="Times New Roman"/>
+        </w:rPr>
+      </w:pPr>
+      <w:r>
+        <w:rPr>
+          <w:rFonts w:ascii="Times New Roman" w:hAnsi="Times New Roman"/>
+        </w:rPr>
+        <w:t>Formulate your project proposal</w:t>
+      </w:r>
+    </w:p>
+    <w:p>
+      <w:pPr>
         <w:rPr>
           <w:rFonts w:ascii="Times New Roman" w:hAnsi="Times New Roman"/>
           <w:b/>
@@ -1656,7 +1698,7 @@
           <w:rFonts w:ascii="Times New Roman" w:hAnsi="Times New Roman"/>
           <w:b/>
         </w:rPr>
-        <w:t>Sept 22</w:t>
+        <w:t>Sept 29</w:t>
       </w:r>
     </w:p>
     <w:p>
@@ -1705,10 +1747,21 @@
         <w:rPr>
           <w:rFonts w:ascii="Times New Roman" w:hAnsi="Times New Roman"/>
         </w:rPr>
-        <w:t>Formulate your project proposal</w:t>
-      </w:r>
-      <w:bookmarkStart w:id="0" w:name="_GoBack"/>
-      <w:bookmarkEnd w:id="0"/>
+        <w:t xml:space="preserve">Setup a </w:t>
+      </w:r>
+      <w:r>
+        <w:rPr>
+          <w:rFonts w:ascii="Times New Roman" w:hAnsi="Times New Roman"/>
+          <w:u w:val="single"/>
+        </w:rPr>
+        <w:t>Flask-RESTX API</w:t>
+      </w:r>
+      <w:r>
+        <w:rPr>
+          <w:rFonts w:ascii="Times New Roman" w:hAnsi="Times New Roman"/>
+        </w:rPr>
+        <w:t xml:space="preserve"> server;</w:t>
+      </w:r>
     </w:p>
     <w:p>
       <w:pPr>
@@ -1725,37 +1778,6 @@
         <w:rPr>
           <w:rFonts w:ascii="Times New Roman" w:hAnsi="Times New Roman"/>
         </w:rPr>
-        <w:t xml:space="preserve">Setup a </w:t>
-      </w:r>
-      <w:r>
-        <w:rPr>
-          <w:rFonts w:ascii="Times New Roman" w:hAnsi="Times New Roman"/>
-          <w:u w:val="single"/>
-        </w:rPr>
-        <w:t>Flask-RESTX API</w:t>
-      </w:r>
-      <w:r>
-        <w:rPr>
-          <w:rFonts w:ascii="Times New Roman" w:hAnsi="Times New Roman"/>
-        </w:rPr>
-        <w:t xml:space="preserve"> server;</w:t>
-      </w:r>
-    </w:p>
-    <w:p>
-      <w:pPr>
-        <w:pStyle w:val="ListParagraph"/>
-        <w:numPr>
-          <w:ilvl w:val="0"/>
-          <w:numId w:val="7"/>
-        </w:numPr>
-        <w:rPr>
-          <w:rFonts w:ascii="Times New Roman" w:hAnsi="Times New Roman"/>
-        </w:rPr>
-      </w:pPr>
-      <w:r>
-        <w:rPr>
-          <w:rFonts w:ascii="Times New Roman" w:hAnsi="Times New Roman"/>
-        </w:rPr>
         <w:t>You should aim to have, but not limited to, 8 post and get endpoints;</w:t>
       </w:r>
     </w:p>
@@ -2018,6 +2040,12 @@
         </w:rPr>
         <w:t xml:space="preserve"> enforce proper code styling.</w:t>
       </w:r>
+      <w:r>
+        <w:rPr>
+          <w:rFonts w:ascii="Times New Roman" w:hAnsi="Times New Roman"/>
+        </w:rPr>
+        <w:t xml:space="preserve"> Your submission this week must include automated tests!</w:t>
+      </w:r>
     </w:p>
     <w:p>
       <w:pPr>
@@ -2031,7 +2059,14 @@
           <w:rFonts w:ascii="Times New Roman" w:hAnsi="Times New Roman"/>
           <w:b/>
         </w:rPr>
-        <w:t>Phase 5, due Oct 3</w:t>
+        <w:t>Phase 5, due Nov</w:t>
+      </w:r>
+      <w:r>
+        <w:rPr>
+          <w:rFonts w:ascii="Times New Roman" w:hAnsi="Times New Roman"/>
+          <w:b/>
+        </w:rPr>
+        <w:t xml:space="preserve"> 3</w:t>
       </w:r>
     </w:p>
     <w:p>
@@ -2050,13 +2085,7 @@
           <w:rFonts w:ascii="Times New Roman" w:hAnsi="Times New Roman"/>
           <w:u w:val="single"/>
         </w:rPr>
-        <w:t>Automated testing</w:t>
-      </w:r>
-      <w:r>
-        <w:rPr>
-          <w:rFonts w:ascii="Times New Roman" w:hAnsi="Times New Roman"/>
-        </w:rPr>
-        <w:t>: s</w:t>
+        <w:t>S</w:t>
       </w:r>
       <w:r>
         <w:rPr>
@@ -2101,6 +2130,12 @@
           <w:rFonts w:ascii="Times New Roman" w:hAnsi="Times New Roman"/>
         </w:rPr>
         <w:t>.</w:t>
+      </w:r>
+      <w:r>
+        <w:rPr>
+          <w:rFonts w:ascii="Times New Roman" w:hAnsi="Times New Roman"/>
+        </w:rPr>
+        <w:t xml:space="preserve"> Use it to push your code to PythonAnywhere.</w:t>
       </w:r>
     </w:p>
     <w:p>
@@ -2133,6 +2168,7 @@
         <w:rPr>
           <w:rFonts w:ascii="Times New Roman" w:hAnsi="Times New Roman"/>
         </w:rPr>
+        <w:lastRenderedPageBreak/>
         <w:t xml:space="preserve">Create a </w:t>
       </w:r>
       <w:r>
@@ -2154,6 +2190,12 @@
           <w:rFonts w:ascii="Times New Roman" w:hAnsi="Times New Roman"/>
         </w:rPr>
         <w:t xml:space="preserve"> for your application.</w:t>
+      </w:r>
+      <w:r>
+        <w:rPr>
+          <w:rFonts w:ascii="Times New Roman" w:hAnsi="Times New Roman"/>
+        </w:rPr>
+        <w:t xml:space="preserve"> Deploy it to a cloud service. Create monitoring.</w:t>
       </w:r>
     </w:p>
     <w:p>
@@ -2221,7 +2263,6 @@
           <w:rFonts w:ascii="Times New Roman" w:hAnsi="Times New Roman" w:cs="Times New Roman"/>
           <w:b/>
         </w:rPr>
-        <w:lastRenderedPageBreak/>
         <w:t>Moses Center Statement of Disability</w:t>
       </w:r>
     </w:p>
@@ -2576,6 +2617,7 @@
           <w:sz w:val="24"/>
           <w:szCs w:val="24"/>
         </w:rPr>
+        <w:lastRenderedPageBreak/>
         <w:t>Unauthorized collaboration: working together on work that was meant to be done individually.</w:t>
       </w:r>
     </w:p>
@@ -2602,18 +2644,7 @@
           <w:sz w:val="24"/>
           <w:szCs w:val="24"/>
         </w:rPr>
-        <w:t xml:space="preserve">Duplicating work: presenting for grading the same work for more than one project or in more than one class, unless express and prior </w:t>
-      </w:r>
-      <w:r>
-        <w:rPr>
-          <w:rStyle w:val="SubtleReference"/>
-          <w:rFonts w:ascii="Times New Roman" w:hAnsi="Times New Roman"/>
-          <w:color w:val="auto"/>
-          <w:sz w:val="24"/>
-          <w:szCs w:val="24"/>
-        </w:rPr>
-        <w:lastRenderedPageBreak/>
-        <w:t xml:space="preserve">permission has been received from the course instructor(s) or research adviser involved. </w:t>
+        <w:t xml:space="preserve">Duplicating work: presenting for grading the same work for more than one project or in more than one class, unless express and prior permission has been received from the course instructor(s) or research adviser involved. </w:t>
       </w:r>
     </w:p>
     <w:p>

</xml_diff>